<commit_message>
Identificacion de clases, atributos y relaciones
</commit_message>
<xml_diff>
--- a/docs/Planificacion/Planificacion - Iteracion 2/Plan_de_proyecto_Iteracion_2_v1.3.docx
+++ b/docs/Planificacion/Planificacion - Iteracion 2/Plan_de_proyecto_Iteracion_2_v1.3.docx
@@ -1,6 +1,6 @@
 
 <file path=word/document.xml><?xml version="1.0" encoding="utf-8"?>
-<w:document xmlns:wpc="http://schemas.microsoft.com/office/word/2010/wordprocessingCanvas" xmlns:mc="http://schemas.openxmlformats.org/markup-compatibility/2006" xmlns:o="urn:schemas-microsoft-com:office:office" xmlns:r="http://schemas.openxmlformats.org/officeDocument/2006/relationships" xmlns:m="http://schemas.openxmlformats.org/officeDocument/2006/math" xmlns:v="urn:schemas-microsoft-com:vml" xmlns:wp14="http://schemas.microsoft.com/office/word/2010/wordprocessingDrawing" xmlns:wp="http://schemas.openxmlformats.org/drawingml/2006/wordprocessingDrawing" xmlns:w10="urn:schemas-microsoft-com:office:word" xmlns:w="http://schemas.openxmlformats.org/wordprocessingml/2006/main" xmlns:w14="http://schemas.microsoft.com/office/word/2010/wordml" xmlns:wpg="http://schemas.microsoft.com/office/word/2010/wordprocessingGroup" xmlns:wpi="http://schemas.microsoft.com/office/word/2010/wordprocessingInk" xmlns:wne="http://schemas.microsoft.com/office/word/2006/wordml" xmlns:wps="http://schemas.microsoft.com/office/word/2010/wordprocessingShape" mc:Ignorable="w14 wp14">
+<w:document xmlns:ve="http://schemas.openxmlformats.org/markup-compatibility/2006" xmlns:o="urn:schemas-microsoft-com:office:office" xmlns:r="http://schemas.openxmlformats.org/officeDocument/2006/relationships" xmlns:m="http://schemas.openxmlformats.org/officeDocument/2006/math" xmlns:v="urn:schemas-microsoft-com:vml" xmlns:wp="http://schemas.openxmlformats.org/drawingml/2006/wordprocessingDrawing" xmlns:w10="urn:schemas-microsoft-com:office:word" xmlns:w="http://schemas.openxmlformats.org/wordprocessingml/2006/main" xmlns:wne="http://schemas.microsoft.com/office/word/2006/wordml">
   <w:background w:color="FFFFFF"/>
   <w:body>
     <w:sdt>
@@ -36,7 +36,7 @@
               <w:color w:val="5B9BD5" w:themeColor="accent1"/>
             </w:rPr>
             <w:drawing>
-              <wp:inline distT="0" distB="0" distL="0" distR="0" wp14:anchorId="5C22EFB5" wp14:editId="4352D044">
+              <wp:inline distT="0" distB="0" distL="0" distR="0">
                 <wp:extent cx="1417320" cy="750898"/>
                 <wp:effectExtent l="0" t="0" r="0" b="0"/>
                 <wp:docPr id="143" name="Imagen 143"/>
@@ -51,7 +51,7 @@
                         <pic:cNvPicPr/>
                       </pic:nvPicPr>
                       <pic:blipFill>
-                        <a:blip r:embed="rId10" cstate="print">
+                        <a:blip r:embed="rId9" cstate="print">
                           <a:duotone>
                             <a:schemeClr val="accent1">
                               <a:shade val="45000"/>
@@ -61,7 +61,7 @@
                           </a:duotone>
                           <a:extLst>
                             <a:ext uri="{28A0092B-C50C-407E-A947-70E740481C1C}">
-                              <a14:useLocalDpi xmlns:a14="http://schemas.microsoft.com/office/drawing/2010/main" val="0"/>
+                              <a14:useLocalDpi xmlns:a14="http://schemas.microsoft.com/office/drawing/2010/main" xmlns:wps="http://schemas.microsoft.com/office/word/2010/wordprocessingShape" xmlns:wpi="http://schemas.microsoft.com/office/word/2010/wordprocessingInk" xmlns:wpg="http://schemas.microsoft.com/office/word/2010/wordprocessingGroup" xmlns:w14="http://schemas.microsoft.com/office/word/2010/wordml" xmlns:w="http://schemas.openxmlformats.org/wordprocessingml/2006/main" xmlns:w10="urn:schemas-microsoft-com:office:word" xmlns:wp14="http://schemas.microsoft.com/office/word/2010/wordprocessingDrawing" xmlns:v="urn:schemas-microsoft-com:vml" xmlns:o="urn:schemas-microsoft-com:office:office" xmlns:mc="http://schemas.openxmlformats.org/markup-compatibility/2006" xmlns:wpc="http://schemas.microsoft.com/office/word/2010/wordprocessingCanvas" xmlns="" val="0"/>
                             </a:ext>
                           </a:extLst>
                         </a:blip>
@@ -222,256 +222,93 @@
             <w:rPr>
               <w:noProof/>
             </w:rPr>
-            <mc:AlternateContent>
-              <mc:Choice Requires="wps">
-                <w:drawing>
-                  <wp:anchor distT="0" distB="0" distL="114300" distR="114300" simplePos="0" relativeHeight="251659264" behindDoc="0" locked="0" layoutInCell="1" allowOverlap="1">
-                    <wp:simplePos x="0" y="0"/>
-                    <wp:positionH relativeFrom="margin">
-                      <wp:align>center</wp:align>
-                    </wp:positionH>
-                    <mc:AlternateContent>
-                      <mc:Choice Requires="wp14">
-                        <wp:positionV relativeFrom="page">
-                          <wp14:pctPosVOffset>85000</wp14:pctPosVOffset>
-                        </wp:positionV>
-                      </mc:Choice>
-                      <mc:Fallback>
-                        <wp:positionV relativeFrom="page">
-                          <wp:posOffset>8549640</wp:posOffset>
-                        </wp:positionV>
-                      </mc:Fallback>
-                    </mc:AlternateContent>
-                    <wp:extent cx="5943600" cy="412750"/>
-                    <wp:effectExtent l="0" t="0" r="0" b="0"/>
-                    <wp:wrapNone/>
-                    <wp:docPr id="142" name="Cuadro de texto 142"/>
-                    <wp:cNvGraphicFramePr>
-                      <a:graphicFrameLocks xmlns:a="http://schemas.openxmlformats.org/drawingml/2006/main"/>
-                    </wp:cNvGraphicFramePr>
-                    <a:graphic xmlns:a="http://schemas.openxmlformats.org/drawingml/2006/main">
-                      <a:graphicData uri="http://schemas.microsoft.com/office/word/2010/wordprocessingShape">
-                        <wps:wsp>
-                          <wps:cNvSpPr txBox="1">
-                            <a:spLocks/>
-                          </wps:cNvSpPr>
-                          <wps:spPr>
-                            <a:xfrm>
-                              <a:off x="0" y="0"/>
-                              <a:ext cx="5943600" cy="412750"/>
-                            </a:xfrm>
-                            <a:prstGeom prst="rect">
-                              <a:avLst/>
-                            </a:prstGeom>
-                            <a:noFill/>
-                            <a:ln w="6350">
-                              <a:noFill/>
-                            </a:ln>
-                            <a:effectLst/>
-                          </wps:spPr>
-                          <wps:style>
-                            <a:lnRef idx="0">
-                              <a:schemeClr val="accent1"/>
-                            </a:lnRef>
-                            <a:fillRef idx="0">
-                              <a:schemeClr val="accent1"/>
-                            </a:fillRef>
-                            <a:effectRef idx="0">
-                              <a:schemeClr val="accent1"/>
-                            </a:effectRef>
-                            <a:fontRef idx="minor">
-                              <a:schemeClr val="dk1"/>
-                            </a:fontRef>
-                          </wps:style>
-                          <wps:txbx>
-                            <w:txbxContent>
-                              <w:sdt>
-                                <w:sdtPr>
-                                  <w:rPr>
-                                    <w:caps/>
-                                    <w:color w:val="5B9BD5" w:themeColor="accent1"/>
-                                    <w:sz w:val="28"/>
-                                    <w:szCs w:val="28"/>
-                                  </w:rPr>
-                                  <w:alias w:val="Fecha"/>
-                                  <w:tag w:val=""/>
-                                  <w:id w:val="1722706238"/>
-                                  <w:dataBinding w:prefixMappings="xmlns:ns0='http://schemas.microsoft.com/office/2006/coverPageProps' " w:xpath="/ns0:CoverPageProperties[1]/ns0:PublishDate[1]" w:storeItemID="{55AF091B-3C7A-41E3-B477-F2FDAA23CFDA}"/>
-                                  <w:date w:fullDate="2013-04-11T00:00:00Z">
-                                    <w:dateFormat w:val="d 'de' MMMM 'de' yyyy"/>
-                                    <w:lid w:val="es-ES"/>
-                                    <w:storeMappedDataAs w:val="dateTime"/>
-                                    <w:calendar w:val="gregorian"/>
-                                  </w:date>
-                                </w:sdtPr>
-                                <w:sdtEndPr/>
-                                <w:sdtContent>
-                                  <w:p>
-                                    <w:pPr>
-                                      <w:pStyle w:val="Sinespaciado"/>
-                                      <w:spacing w:after="40"/>
-                                      <w:jc w:val="center"/>
-                                      <w:rPr>
-                                        <w:caps/>
-                                        <w:color w:val="5B9BD5" w:themeColor="accent1"/>
-                                        <w:sz w:val="28"/>
-                                        <w:szCs w:val="28"/>
-                                      </w:rPr>
-                                    </w:pPr>
-                                    <w:r>
-                                      <w:rPr>
-                                        <w:caps/>
-                                        <w:color w:val="5B9BD5" w:themeColor="accent1"/>
-                                        <w:sz w:val="28"/>
-                                        <w:szCs w:val="28"/>
-                                      </w:rPr>
-                                      <w:t>11 de abril de 2013</w:t>
-                                    </w:r>
-                                  </w:p>
-                                </w:sdtContent>
-                              </w:sdt>
-                              <w:p>
-                                <w:pPr>
-                                  <w:pStyle w:val="Sinespaciado"/>
-                                  <w:jc w:val="center"/>
-                                  <w:rPr>
-                                    <w:color w:val="5B9BD5" w:themeColor="accent1"/>
-                                  </w:rPr>
-                                </w:pPr>
-                                <w:sdt>
-                                  <w:sdtPr>
-                                    <w:rPr>
-                                      <w:color w:val="5B9BD5" w:themeColor="accent1"/>
-                                    </w:rPr>
-                                    <w:alias w:val="Dirección"/>
-                                    <w:tag w:val=""/>
-                                    <w:id w:val="-1390338363"/>
-                                    <w:dataBinding w:prefixMappings="xmlns:ns0='http://schemas.microsoft.com/office/2006/coverPageProps' " w:xpath="/ns0:CoverPageProperties[1]/ns0:CompanyAddress[1]" w:storeItemID="{55AF091B-3C7A-41E3-B477-F2FDAA23CFDA}"/>
-                                    <w:text/>
-                                  </w:sdtPr>
-                                  <w:sdtEndPr/>
-                                  <w:sdtContent>
-                                    <w:r>
-                                      <w:rPr>
-                                        <w:color w:val="5B9BD5" w:themeColor="accent1"/>
-                                      </w:rPr>
-                                      <w:t>Universidad de Granada</w:t>
-                                    </w:r>
-                                  </w:sdtContent>
-                                </w:sdt>
-                              </w:p>
-                            </w:txbxContent>
-                          </wps:txbx>
-                          <wps:bodyPr rot="0" spcFirstLastPara="0" vertOverflow="overflow" horzOverflow="overflow" vert="horz" wrap="square" lIns="0" tIns="0" rIns="0" bIns="0" numCol="1" spcCol="0" rtlCol="0" fromWordArt="0" anchor="b" anchorCtr="0" forceAA="0" compatLnSpc="1">
-                            <a:prstTxWarp prst="textNoShape">
-                              <a:avLst/>
-                            </a:prstTxWarp>
-                            <a:spAutoFit/>
-                          </wps:bodyPr>
-                        </wps:wsp>
-                      </a:graphicData>
-                    </a:graphic>
-                    <wp14:sizeRelH relativeFrom="margin">
-                      <wp14:pctWidth>100000</wp14:pctWidth>
-                    </wp14:sizeRelH>
-                    <wp14:sizeRelV relativeFrom="margin">
-                      <wp14:pctHeight>0</wp14:pctHeight>
-                    </wp14:sizeRelV>
-                  </wp:anchor>
-                </w:drawing>
-              </mc:Choice>
-              <mc:Fallback>
-                <w:pict>
-                  <v:shapetype id="_x0000_t202" coordsize="21600,21600" o:spt="202" path="m,l,21600r21600,l21600,xe">
-                    <v:stroke joinstyle="miter"/>
-                    <v:path gradientshapeok="t" o:connecttype="rect"/>
-                  </v:shapetype>
-                  <v:shape id="Cuadro de texto 142" o:spid="_x0000_s1026" type="#_x0000_t202" style="position:absolute;left:0;text-align:left;margin-left:0;margin-top:0;width:468pt;height:32.5pt;z-index:251659264;visibility:visible;mso-wrap-style:square;mso-width-percent:1000;mso-height-percent:0;mso-top-percent:850;mso-wrap-distance-left:9pt;mso-wrap-distance-top:0;mso-wrap-distance-right:9pt;mso-wrap-distance-bottom:0;mso-position-horizontal:center;mso-position-horizontal-relative:margin;mso-position-vertical-relative:page;mso-width-percent:1000;mso-height-percent:0;mso-top-percent:850;mso-width-relative:margin;mso-height-relative:margin;v-text-anchor:bottom" o:gfxdata="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" filled="f" stroked="f" strokeweight=".5pt">
-                    <v:path arrowok="t"/>
-                    <v:textbox style="mso-fit-shape-to-text:t" inset="0,0,0,0">
-                      <w:txbxContent>
-                        <w:sdt>
-                          <w:sdtPr>
+            <w:pict>
+              <v:shapetype id="_x0000_t202" coordsize="21600,21600" o:spt="202" path="m,l,21600r21600,l21600,xe">
+                <v:stroke joinstyle="miter"/>
+                <v:path gradientshapeok="t" o:connecttype="rect"/>
+              </v:shapetype>
+              <v:shape id="Cuadro de texto 142" o:spid="_x0000_s1026" type="#_x0000_t202" style="position:absolute;left:0;text-align:left;margin-left:0;margin-top:0;width:468pt;height:32.5pt;z-index:251659264;visibility:visible;mso-width-percent:1000;mso-top-percent:850;mso-position-horizontal:center;mso-position-horizontal-relative:margin;mso-position-vertical-relative:page;mso-width-percent:1000;mso-top-percent:850;mso-width-relative:margin;mso-height-relative:margin;v-text-anchor:bottom" o:gfxdata="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" filled="f" stroked="f" strokeweight=".5pt">
+                <v:path arrowok="t"/>
+                <v:textbox style="mso-fit-shape-to-text:t" inset="0,0,0,0">
+                  <w:txbxContent>
+                    <w:sdt>
+                      <w:sdtPr>
+                        <w:rPr>
+                          <w:caps/>
+                          <w:color w:val="5B9BD5" w:themeColor="accent1"/>
+                          <w:sz w:val="28"/>
+                          <w:szCs w:val="28"/>
+                        </w:rPr>
+                        <w:alias w:val="Fecha"/>
+                        <w:tag w:val=""/>
+                        <w:id w:val="1722706238"/>
+                        <w:dataBinding w:prefixMappings="xmlns:ns0='http://schemas.microsoft.com/office/2006/coverPageProps' " w:xpath="/ns0:CoverPageProperties[1]/ns0:PublishDate[1]" w:storeItemID="{55AF091B-3C7A-41E3-B477-F2FDAA23CFDA}"/>
+                        <w:date w:fullDate="2013-04-11T00:00:00Z">
+                          <w:dateFormat w:val="d 'de' MMMM 'de' yyyy"/>
+                          <w:lid w:val="es-ES"/>
+                          <w:storeMappedDataAs w:val="dateTime"/>
+                          <w:calendar w:val="gregorian"/>
+                        </w:date>
+                      </w:sdtPr>
+                      <w:sdtContent>
+                        <w:p>
+                          <w:pPr>
+                            <w:pStyle w:val="Sinespaciado"/>
+                            <w:spacing w:after="40"/>
+                            <w:jc w:val="center"/>
                             <w:rPr>
                               <w:caps/>
                               <w:color w:val="5B9BD5" w:themeColor="accent1"/>
                               <w:sz w:val="28"/>
                               <w:szCs w:val="28"/>
                             </w:rPr>
-                            <w:alias w:val="Fecha"/>
-                            <w:tag w:val=""/>
-                            <w:id w:val="1722706238"/>
-                            <w:dataBinding w:prefixMappings="xmlns:ns0='http://schemas.microsoft.com/office/2006/coverPageProps' " w:xpath="/ns0:CoverPageProperties[1]/ns0:PublishDate[1]" w:storeItemID="{55AF091B-3C7A-41E3-B477-F2FDAA23CFDA}"/>
-                            <w:date w:fullDate="2013-04-11T00:00:00Z">
-                              <w:dateFormat w:val="d 'de' MMMM 'de' yyyy"/>
-                              <w:lid w:val="es-ES"/>
-                              <w:storeMappedDataAs w:val="dateTime"/>
-                              <w:calendar w:val="gregorian"/>
-                            </w:date>
-                          </w:sdtPr>
-                          <w:sdtEndPr/>
-                          <w:sdtContent>
-                            <w:p>
-                              <w:pPr>
-                                <w:pStyle w:val="Sinespaciado"/>
-                                <w:spacing w:after="40"/>
-                                <w:jc w:val="center"/>
-                                <w:rPr>
-                                  <w:caps/>
-                                  <w:color w:val="5B9BD5" w:themeColor="accent1"/>
-                                  <w:sz w:val="28"/>
-                                  <w:szCs w:val="28"/>
-                                </w:rPr>
-                              </w:pPr>
-                              <w:r>
-                                <w:rPr>
-                                  <w:caps/>
-                                  <w:color w:val="5B9BD5" w:themeColor="accent1"/>
-                                  <w:sz w:val="28"/>
-                                  <w:szCs w:val="28"/>
-                                </w:rPr>
-                                <w:t>11 de abril de 2013</w:t>
-                              </w:r>
-                            </w:p>
-                          </w:sdtContent>
-                        </w:sdt>
-                        <w:p>
-                          <w:pPr>
-                            <w:pStyle w:val="Sinespaciado"/>
-                            <w:jc w:val="center"/>
+                          </w:pPr>
+                          <w:r>
+                            <w:rPr>
+                              <w:caps/>
+                              <w:color w:val="5B9BD5" w:themeColor="accent1"/>
+                              <w:sz w:val="28"/>
+                              <w:szCs w:val="28"/>
+                            </w:rPr>
+                            <w:t>11 de abril de 2013</w:t>
+                          </w:r>
+                        </w:p>
+                      </w:sdtContent>
+                    </w:sdt>
+                    <w:p>
+                      <w:pPr>
+                        <w:pStyle w:val="Sinespaciado"/>
+                        <w:jc w:val="center"/>
+                        <w:rPr>
+                          <w:color w:val="5B9BD5" w:themeColor="accent1"/>
+                        </w:rPr>
+                      </w:pPr>
+                      <w:sdt>
+                        <w:sdtPr>
+                          <w:rPr>
+                            <w:color w:val="5B9BD5" w:themeColor="accent1"/>
+                          </w:rPr>
+                          <w:alias w:val="Dirección"/>
+                          <w:tag w:val=""/>
+                          <w:id w:val="-1390338363"/>
+                          <w:dataBinding w:prefixMappings="xmlns:ns0='http://schemas.microsoft.com/office/2006/coverPageProps' " w:xpath="/ns0:CoverPageProperties[1]/ns0:CompanyAddress[1]" w:storeItemID="{55AF091B-3C7A-41E3-B477-F2FDAA23CFDA}"/>
+                          <w:text/>
+                        </w:sdtPr>
+                        <w:sdtContent>
+                          <w:r>
                             <w:rPr>
                               <w:color w:val="5B9BD5" w:themeColor="accent1"/>
                             </w:rPr>
-                          </w:pPr>
-                          <w:sdt>
-                            <w:sdtPr>
-                              <w:rPr>
-                                <w:color w:val="5B9BD5" w:themeColor="accent1"/>
-                              </w:rPr>
-                              <w:alias w:val="Dirección"/>
-                              <w:tag w:val=""/>
-                              <w:id w:val="-1390338363"/>
-                              <w:dataBinding w:prefixMappings="xmlns:ns0='http://schemas.microsoft.com/office/2006/coverPageProps' " w:xpath="/ns0:CoverPageProperties[1]/ns0:CompanyAddress[1]" w:storeItemID="{55AF091B-3C7A-41E3-B477-F2FDAA23CFDA}"/>
-                              <w:text/>
-                            </w:sdtPr>
-                            <w:sdtEndPr/>
-                            <w:sdtContent>
-                              <w:r>
-                                <w:rPr>
-                                  <w:color w:val="5B9BD5" w:themeColor="accent1"/>
-                                </w:rPr>
-                                <w:t>Universidad de Granada</w:t>
-                              </w:r>
-                            </w:sdtContent>
-                          </w:sdt>
-                        </w:p>
-                      </w:txbxContent>
-                    </v:textbox>
-                    <w10:wrap anchorx="margin" anchory="page"/>
-                  </v:shape>
-                </w:pict>
-              </mc:Fallback>
-            </mc:AlternateContent>
+                            <w:t>Universidad de Granada</w:t>
+                          </w:r>
+                        </w:sdtContent>
+                      </w:sdt>
+                    </w:p>
+                  </w:txbxContent>
+                </v:textbox>
+                <w10:wrap anchorx="margin" anchory="page"/>
+              </v:shape>
+            </w:pict>
           </w:r>
           <w:r>
             <w:rPr>
@@ -479,7 +316,7 @@
               <w:color w:val="5B9BD5" w:themeColor="accent1"/>
             </w:rPr>
             <w:drawing>
-              <wp:inline distT="0" distB="0" distL="0" distR="0" wp14:anchorId="5B0C8E8D" wp14:editId="0BC5ACDD">
+              <wp:inline distT="0" distB="0" distL="0" distR="0">
                 <wp:extent cx="758952" cy="478932"/>
                 <wp:effectExtent l="0" t="0" r="3175" b="0"/>
                 <wp:docPr id="144" name="Imagen 144"/>
@@ -494,7 +331,7 @@
                         <pic:cNvPicPr/>
                       </pic:nvPicPr>
                       <pic:blipFill>
-                        <a:blip r:embed="rId11" cstate="print">
+                        <a:blip r:embed="rId10" cstate="print">
                           <a:duotone>
                             <a:schemeClr val="accent1">
                               <a:shade val="45000"/>
@@ -504,7 +341,7 @@
                           </a:duotone>
                           <a:extLst>
                             <a:ext uri="{28A0092B-C50C-407E-A947-70E740481C1C}">
-                              <a14:useLocalDpi xmlns:a14="http://schemas.microsoft.com/office/drawing/2010/main" val="0"/>
+                              <a14:useLocalDpi xmlns:a14="http://schemas.microsoft.com/office/drawing/2010/main" xmlns:wps="http://schemas.microsoft.com/office/word/2010/wordprocessingShape" xmlns:wpi="http://schemas.microsoft.com/office/word/2010/wordprocessingInk" xmlns:wpg="http://schemas.microsoft.com/office/word/2010/wordprocessingGroup" xmlns:w14="http://schemas.microsoft.com/office/word/2010/wordml" xmlns:w="http://schemas.openxmlformats.org/wordprocessingml/2006/main" xmlns:w10="urn:schemas-microsoft-com:office:word" xmlns:wp14="http://schemas.microsoft.com/office/word/2010/wordprocessingDrawing" xmlns:v="urn:schemas-microsoft-com:vml" xmlns:o="urn:schemas-microsoft-com:office:office" xmlns:mc="http://schemas.openxmlformats.org/markup-compatibility/2006" xmlns:wpc="http://schemas.microsoft.com/office/word/2010/wordprocessingCanvas" xmlns="" val="0"/>
                             </a:ext>
                           </a:extLst>
                         </a:blip>
@@ -1398,7 +1235,7 @@
           <w:left w:w="10" w:type="dxa"/>
           <w:right w:w="10" w:type="dxa"/>
         </w:tblCellMar>
-        <w:tblLook w:val="0000" w:firstRow="0" w:lastRow="0" w:firstColumn="0" w:lastColumn="0" w:noHBand="0" w:noVBand="0"/>
+        <w:tblLook w:val="0000"/>
       </w:tblPr>
       <w:tblGrid>
         <w:gridCol w:w="2760"/>
@@ -1793,15 +1630,7 @@
     </w:p>
     <w:p>
       <w:r>
-        <w:t xml:space="preserve">También será importante saber si ha estado en otro club o equipo anteriormente así como la talla del alumno para poder proporcionar la </w:t>
-      </w:r>
-      <w:proofErr w:type="spellStart"/>
-      <w:r>
-        <w:t>equipación</w:t>
-      </w:r>
-      <w:proofErr w:type="spellEnd"/>
-      <w:r>
-        <w:t xml:space="preserve"> adecuada.</w:t>
+        <w:t>También será importante saber si ha estado en otro club o equipo anteriormente así como la talla del alumno para poder proporcionar la equipación adecuada.</w:t>
       </w:r>
     </w:p>
     <w:p/>
@@ -1856,15 +1685,7 @@
         <w:t>benjamín (9-10 años), alevín (11-12 años), infantil (13-14 años), cadete (15-16 años), junior (17-18 años)</w:t>
       </w:r>
       <w:r>
-        <w:t xml:space="preserve">, siendo las categorías benjamín y alevín de </w:t>
-      </w:r>
-      <w:proofErr w:type="spellStart"/>
-      <w:r>
-        <w:t>minibasket</w:t>
-      </w:r>
-      <w:proofErr w:type="spellEnd"/>
-      <w:r>
-        <w:t>. Además, se hará distinción de categorías masculinas y femeninas, salvo en la categoría benjamín que podrá ser mixta. También se podrán crear varios equipos en cada categoría si el número de alumnos lo permite, no habiendo límite para el número de equipos.</w:t>
+        <w:t>, siendo las categorías benjamín y alevín de minibasket. Además, se hará distinción de categorías masculinas y femeninas, salvo en la categoría benjamín que podrá ser mixta. También se podrán crear varios equipos en cada categoría si el número de alumnos lo permite, no habiendo límite para el número de equipos.</w:t>
       </w:r>
     </w:p>
     <w:p>
@@ -1908,39 +1729,7 @@
     <w:p/>
     <w:p>
       <w:r>
-        <w:t xml:space="preserve">Hay pistas de entrenamiento disponibles tanto exteriores como cubiertas, teniendo disponibles 8 pistas de </w:t>
-      </w:r>
-      <w:proofErr w:type="spellStart"/>
-      <w:r>
-        <w:t>minibasket</w:t>
-      </w:r>
-      <w:proofErr w:type="spellEnd"/>
-      <w:r>
-        <w:t xml:space="preserve"> y 8 pistas de </w:t>
-      </w:r>
-      <w:proofErr w:type="spellStart"/>
-      <w:r>
-        <w:t>basket</w:t>
-      </w:r>
-      <w:proofErr w:type="spellEnd"/>
-      <w:r>
-        <w:t xml:space="preserve"> exteriores, y 5 pistas de </w:t>
-      </w:r>
-      <w:proofErr w:type="spellStart"/>
-      <w:r>
-        <w:t>minibasket</w:t>
-      </w:r>
-      <w:proofErr w:type="spellEnd"/>
-      <w:r>
-        <w:t xml:space="preserve"> y 4 pistas de </w:t>
-      </w:r>
-      <w:proofErr w:type="spellStart"/>
-      <w:r>
-        <w:t>basket</w:t>
-      </w:r>
-      <w:proofErr w:type="spellEnd"/>
-      <w:r>
-        <w:t xml:space="preserve"> cubiertas.</w:t>
+        <w:t>Hay pistas de entrenamiento disponibles tanto exteriores como cubiertas, teniendo disponibles 8 pistas de minibasket y 8 pistas de basket exteriores, y 5 pistas de minibasket y 4 pistas de basket cubiertas.</w:t>
       </w:r>
     </w:p>
     <w:p/>
@@ -2093,15 +1882,7 @@
     </w:p>
     <w:p>
       <w:r>
-        <w:t xml:space="preserve">Francisco </w:t>
-      </w:r>
-      <w:proofErr w:type="spellStart"/>
-      <w:r>
-        <w:t>Santolalla</w:t>
-      </w:r>
-      <w:proofErr w:type="spellEnd"/>
-      <w:r>
-        <w:t xml:space="preserve"> Quiñonero</w:t>
+        <w:t>Francisco Santolalla Quiñonero</w:t>
       </w:r>
     </w:p>
     <w:p>
@@ -2190,94 +1971,43 @@
     </w:p>
     <w:p>
       <w:r>
-        <w:t xml:space="preserve">Base de datos: </w:t>
-      </w:r>
-      <w:proofErr w:type="spellStart"/>
-      <w:r>
-        <w:t>MySQL</w:t>
-      </w:r>
-      <w:proofErr w:type="spellEnd"/>
-    </w:p>
-    <w:p>
-      <w:r>
-        <w:t xml:space="preserve">Entorno de desarrollo: </w:t>
-      </w:r>
-      <w:proofErr w:type="spellStart"/>
-      <w:r>
-        <w:t>NetBeans</w:t>
-      </w:r>
-      <w:proofErr w:type="spellEnd"/>
-    </w:p>
-    <w:p>
-      <w:r>
-        <w:t xml:space="preserve">Sistema de generación de documentación de código: </w:t>
-      </w:r>
-      <w:proofErr w:type="spellStart"/>
-      <w:r>
-        <w:t>Javadoc</w:t>
-      </w:r>
-      <w:proofErr w:type="spellEnd"/>
-    </w:p>
-    <w:p>
-      <w:r>
-        <w:t xml:space="preserve">Herramienta para el diseño de diagramas UML: Enterprise </w:t>
-      </w:r>
-      <w:proofErr w:type="spellStart"/>
-      <w:r>
-        <w:t>Architect</w:t>
-      </w:r>
-      <w:proofErr w:type="spellEnd"/>
-    </w:p>
-    <w:p>
-      <w:r>
-        <w:t xml:space="preserve">Herramienta de planificación de proyectos: </w:t>
-      </w:r>
-      <w:proofErr w:type="spellStart"/>
-      <w:r>
-        <w:t>Ganttproject</w:t>
-      </w:r>
-      <w:proofErr w:type="spellEnd"/>
-    </w:p>
-    <w:p>
-      <w:r>
-        <w:t xml:space="preserve">Herramienta para el </w:t>
-      </w:r>
-      <w:proofErr w:type="spellStart"/>
-      <w:r>
-        <w:t>prototipado</w:t>
-      </w:r>
-      <w:proofErr w:type="spellEnd"/>
-      <w:r>
-        <w:t xml:space="preserve"> de la aplicación: GUI </w:t>
-      </w:r>
-      <w:proofErr w:type="spellStart"/>
-      <w:r>
-        <w:t>Design</w:t>
-      </w:r>
-      <w:proofErr w:type="spellEnd"/>
-      <w:r>
-        <w:t xml:space="preserve"> Studio</w:t>
-      </w:r>
-    </w:p>
-    <w:p>
-      <w:r>
-        <w:t xml:space="preserve">Repositorio: </w:t>
-      </w:r>
-      <w:proofErr w:type="spellStart"/>
-      <w:r>
-        <w:t>GitHub</w:t>
-      </w:r>
-      <w:proofErr w:type="spellEnd"/>
-    </w:p>
-    <w:p>
-      <w:r>
-        <w:t xml:space="preserve">Comunicación interna del equipo: Google </w:t>
-      </w:r>
-      <w:proofErr w:type="spellStart"/>
-      <w:r>
-        <w:t>Groups</w:t>
-      </w:r>
-      <w:proofErr w:type="spellEnd"/>
+        <w:t>Base de datos: MySQL</w:t>
+      </w:r>
+    </w:p>
+    <w:p>
+      <w:r>
+        <w:t>Entorno de desarrollo: NetBeans</w:t>
+      </w:r>
+    </w:p>
+    <w:p>
+      <w:r>
+        <w:t>Sistema de generación de documentación de código: Javadoc</w:t>
+      </w:r>
+    </w:p>
+    <w:p>
+      <w:r>
+        <w:t>Herramienta para el diseño de diagramas UML: Enterprise Architect</w:t>
+      </w:r>
+    </w:p>
+    <w:p>
+      <w:r>
+        <w:t>Herramienta de planificación de proyectos: Ganttproject</w:t>
+      </w:r>
+    </w:p>
+    <w:p>
+      <w:r>
+        <w:t>Herramienta para el prototipado de la aplicación: GUI Design Studio</w:t>
+      </w:r>
+    </w:p>
+    <w:p>
+      <w:r>
+        <w:t>Repositorio: GitHub</w:t>
+      </w:r>
+    </w:p>
+    <w:p>
+      <w:r>
+        <w:t>Comunicación interna del equipo: Google Groups</w:t>
+      </w:r>
     </w:p>
     <w:p/>
     <w:p>
@@ -2600,15 +2330,7 @@
         <w:ind w:hanging="359"/>
       </w:pPr>
       <w:r>
-        <w:t>Creación de la red de tareas (</w:t>
-      </w:r>
-      <w:proofErr w:type="spellStart"/>
-      <w:r>
-        <w:t>Pert</w:t>
-      </w:r>
-      <w:proofErr w:type="spellEnd"/>
-      <w:r>
-        <w:t>).</w:t>
+        <w:t>Creación de la red de tareas (Pert).</w:t>
       </w:r>
     </w:p>
     <w:p>
@@ -2632,15 +2354,7 @@
         <w:ind w:hanging="359"/>
       </w:pPr>
       <w:r>
-        <w:t xml:space="preserve">Generar documentación (revisiones, entregas, </w:t>
-      </w:r>
-      <w:proofErr w:type="spellStart"/>
-      <w:r>
-        <w:t>etc</w:t>
-      </w:r>
-      <w:proofErr w:type="spellEnd"/>
-      <w:r>
-        <w:t>).</w:t>
+        <w:t>Generar documentación (revisiones, entregas, etc).</w:t>
       </w:r>
     </w:p>
     <w:p>
@@ -2678,9 +2392,6 @@
         <w:t>Entrega:</w:t>
       </w:r>
       <w:r>
-        <w:t xml:space="preserve"> </w:t>
-      </w:r>
-      <w:r>
         <w:t>4</w:t>
       </w:r>
       <w:r>
@@ -2725,15 +2436,7 @@
         <w:t xml:space="preserve">equipo formado </w:t>
       </w:r>
       <w:r>
-        <w:t xml:space="preserve">Francisco </w:t>
-      </w:r>
-      <w:proofErr w:type="spellStart"/>
-      <w:r>
-        <w:t>Santolalla</w:t>
-      </w:r>
-      <w:proofErr w:type="spellEnd"/>
-      <w:r>
-        <w:t xml:space="preserve"> Quiñonero, Carlos Jesús Fernández Basso y Alexander Moreno Borrego</w:t>
+        <w:t>Francisco Santolalla Quiñonero, Carlos Jesús Fernández Basso y Alexander Moreno Borrego</w:t>
       </w:r>
       <w:r>
         <w:t>.</w:t>
@@ -2873,9 +2576,6 @@
         <w:t>Entrega:</w:t>
       </w:r>
       <w:r>
-        <w:t xml:space="preserve"> </w:t>
-      </w:r>
-      <w:r>
         <w:t>11</w:t>
       </w:r>
       <w:r>
@@ -2952,6 +2652,9 @@
       <w:r>
         <w:t>Obtener Diagramas de Secuencia de los contratos.</w:t>
       </w:r>
+      <w:r>
+        <w:t xml:space="preserve"> De la Gestión de Equipos.</w:t>
+      </w:r>
     </w:p>
     <w:p>
       <w:pPr>
@@ -3458,15 +3161,7 @@
         <w:ind w:hanging="359"/>
       </w:pPr>
       <w:r>
-        <w:t xml:space="preserve">Actualizadas las tareas de desarrollo para cada </w:t>
-      </w:r>
-      <w:proofErr w:type="spellStart"/>
-      <w:r>
-        <w:t>subequipo</w:t>
-      </w:r>
-      <w:proofErr w:type="spellEnd"/>
-      <w:r>
-        <w:t xml:space="preserve">. </w:t>
+        <w:t xml:space="preserve">Actualizadas las tareas de desarrollo para cada subequipo. </w:t>
       </w:r>
     </w:p>
     <w:p/>
@@ -3524,7 +3219,7 @@
     </w:p>
     <w:p/>
     <w:sectPr>
-      <w:footerReference w:type="default" r:id="rId12"/>
+      <w:footerReference w:type="default" r:id="rId11"/>
       <w:pgSz w:w="12240" w:h="15840"/>
       <w:pgMar w:top="1440" w:right="1440" w:bottom="1440" w:left="1440" w:header="720" w:footer="720" w:gutter="0"/>
       <w:pgNumType w:start="0"/>
@@ -3537,8 +3232,8 @@
 </file>
 
 <file path=word/endnotes.xml><?xml version="1.0" encoding="utf-8"?>
-<w:endnotes xmlns:wpc="http://schemas.microsoft.com/office/word/2010/wordprocessingCanvas" xmlns:mc="http://schemas.openxmlformats.org/markup-compatibility/2006" xmlns:o="urn:schemas-microsoft-com:office:office" xmlns:r="http://schemas.openxmlformats.org/officeDocument/2006/relationships" xmlns:m="http://schemas.openxmlformats.org/officeDocument/2006/math" xmlns:v="urn:schemas-microsoft-com:vml" xmlns:wp14="http://schemas.microsoft.com/office/word/2010/wordprocessingDrawing" xmlns:wp="http://schemas.openxmlformats.org/drawingml/2006/wordprocessingDrawing" xmlns:w10="urn:schemas-microsoft-com:office:word" xmlns:w="http://schemas.openxmlformats.org/wordprocessingml/2006/main" xmlns:w14="http://schemas.microsoft.com/office/word/2010/wordml" xmlns:wpg="http://schemas.microsoft.com/office/word/2010/wordprocessingGroup" xmlns:wpi="http://schemas.microsoft.com/office/word/2010/wordprocessingInk" xmlns:wne="http://schemas.microsoft.com/office/word/2006/wordml" xmlns:wps="http://schemas.microsoft.com/office/word/2010/wordprocessingShape" mc:Ignorable="w14 wp14">
-  <w:endnote w:type="separator" w:id="-1">
+<w:endnotes xmlns:ve="http://schemas.openxmlformats.org/markup-compatibility/2006" xmlns:o="urn:schemas-microsoft-com:office:office" xmlns:r="http://schemas.openxmlformats.org/officeDocument/2006/relationships" xmlns:m="http://schemas.openxmlformats.org/officeDocument/2006/math" xmlns:v="urn:schemas-microsoft-com:vml" xmlns:wp="http://schemas.openxmlformats.org/drawingml/2006/wordprocessingDrawing" xmlns:w10="urn:schemas-microsoft-com:office:word" xmlns:w="http://schemas.openxmlformats.org/wordprocessingml/2006/main" xmlns:wne="http://schemas.microsoft.com/office/word/2006/wordml">
+  <w:endnote w:type="separator" w:id="0">
     <w:p>
       <w:pPr>
         <w:spacing w:line="240" w:lineRule="auto"/>
@@ -3548,7 +3243,7 @@
       </w:r>
     </w:p>
   </w:endnote>
-  <w:endnote w:type="continuationSeparator" w:id="0">
+  <w:endnote w:type="continuationSeparator" w:id="1">
     <w:p>
       <w:pPr>
         <w:spacing w:line="240" w:lineRule="auto"/>
@@ -3562,7 +3257,7 @@
 </file>
 
 <file path=word/footer1.xml><?xml version="1.0" encoding="utf-8"?>
-<w:ftr xmlns:wpc="http://schemas.microsoft.com/office/word/2010/wordprocessingCanvas" xmlns:mc="http://schemas.openxmlformats.org/markup-compatibility/2006" xmlns:o="urn:schemas-microsoft-com:office:office" xmlns:r="http://schemas.openxmlformats.org/officeDocument/2006/relationships" xmlns:m="http://schemas.openxmlformats.org/officeDocument/2006/math" xmlns:v="urn:schemas-microsoft-com:vml" xmlns:wp14="http://schemas.microsoft.com/office/word/2010/wordprocessingDrawing" xmlns:wp="http://schemas.openxmlformats.org/drawingml/2006/wordprocessingDrawing" xmlns:w10="urn:schemas-microsoft-com:office:word" xmlns:w="http://schemas.openxmlformats.org/wordprocessingml/2006/main" xmlns:w14="http://schemas.microsoft.com/office/word/2010/wordml" xmlns:wpg="http://schemas.microsoft.com/office/word/2010/wordprocessingGroup" xmlns:wpi="http://schemas.microsoft.com/office/word/2010/wordprocessingInk" xmlns:wne="http://schemas.microsoft.com/office/word/2006/wordml" xmlns:wps="http://schemas.microsoft.com/office/word/2010/wordprocessingShape" mc:Ignorable="w14 wp14">
+<w:ftr xmlns:ve="http://schemas.openxmlformats.org/markup-compatibility/2006" xmlns:o="urn:schemas-microsoft-com:office:office" xmlns:r="http://schemas.openxmlformats.org/officeDocument/2006/relationships" xmlns:m="http://schemas.openxmlformats.org/officeDocument/2006/math" xmlns:v="urn:schemas-microsoft-com:vml" xmlns:wp="http://schemas.openxmlformats.org/drawingml/2006/wordprocessingDrawing" xmlns:w10="urn:schemas-microsoft-com:office:word" xmlns:w="http://schemas.openxmlformats.org/wordprocessingml/2006/main" xmlns:wne="http://schemas.microsoft.com/office/word/2006/wordml">
   <w:sdt>
     <w:sdtPr>
       <w:id w:val="-1100099670"/>
@@ -3571,7 +3266,6 @@
         <w:docPartUnique/>
       </w:docPartObj>
     </w:sdtPr>
-    <w:sdtEndPr/>
     <w:sdtContent>
       <w:p>
         <w:pPr>
@@ -3591,7 +3285,7 @@
           <w:rPr>
             <w:noProof/>
           </w:rPr>
-          <w:t>7</w:t>
+          <w:t>8</w:t>
         </w:r>
         <w:r>
           <w:fldChar w:fldCharType="end"/>
@@ -3608,8 +3302,8 @@
 </file>
 
 <file path=word/footnotes.xml><?xml version="1.0" encoding="utf-8"?>
-<w:footnotes xmlns:wpc="http://schemas.microsoft.com/office/word/2010/wordprocessingCanvas" xmlns:mc="http://schemas.openxmlformats.org/markup-compatibility/2006" xmlns:o="urn:schemas-microsoft-com:office:office" xmlns:r="http://schemas.openxmlformats.org/officeDocument/2006/relationships" xmlns:m="http://schemas.openxmlformats.org/officeDocument/2006/math" xmlns:v="urn:schemas-microsoft-com:vml" xmlns:wp14="http://schemas.microsoft.com/office/word/2010/wordprocessingDrawing" xmlns:wp="http://schemas.openxmlformats.org/drawingml/2006/wordprocessingDrawing" xmlns:w10="urn:schemas-microsoft-com:office:word" xmlns:w="http://schemas.openxmlformats.org/wordprocessingml/2006/main" xmlns:w14="http://schemas.microsoft.com/office/word/2010/wordml" xmlns:wpg="http://schemas.microsoft.com/office/word/2010/wordprocessingGroup" xmlns:wpi="http://schemas.microsoft.com/office/word/2010/wordprocessingInk" xmlns:wne="http://schemas.microsoft.com/office/word/2006/wordml" xmlns:wps="http://schemas.microsoft.com/office/word/2010/wordprocessingShape" mc:Ignorable="w14 wp14">
-  <w:footnote w:type="separator" w:id="-1">
+<w:footnotes xmlns:ve="http://schemas.openxmlformats.org/markup-compatibility/2006" xmlns:o="urn:schemas-microsoft-com:office:office" xmlns:r="http://schemas.openxmlformats.org/officeDocument/2006/relationships" xmlns:m="http://schemas.openxmlformats.org/officeDocument/2006/math" xmlns:v="urn:schemas-microsoft-com:vml" xmlns:wp="http://schemas.openxmlformats.org/drawingml/2006/wordprocessingDrawing" xmlns:w10="urn:schemas-microsoft-com:office:word" xmlns:w="http://schemas.openxmlformats.org/wordprocessingml/2006/main" xmlns:wne="http://schemas.microsoft.com/office/word/2006/wordml">
+  <w:footnote w:type="separator" w:id="0">
     <w:p>
       <w:pPr>
         <w:spacing w:line="240" w:lineRule="auto"/>
@@ -3619,7 +3313,7 @@
       </w:r>
     </w:p>
   </w:footnote>
-  <w:footnote w:type="continuationSeparator" w:id="0">
+  <w:footnote w:type="continuationSeparator" w:id="1">
     <w:p>
       <w:pPr>
         <w:spacing w:line="240" w:lineRule="auto"/>
@@ -3633,7 +3327,7 @@
 </file>
 
 <file path=word/numbering.xml><?xml version="1.0" encoding="utf-8"?>
-<w:numbering xmlns:wpc="http://schemas.microsoft.com/office/word/2010/wordprocessingCanvas" xmlns:mc="http://schemas.openxmlformats.org/markup-compatibility/2006" xmlns:o="urn:schemas-microsoft-com:office:office" xmlns:r="http://schemas.openxmlformats.org/officeDocument/2006/relationships" xmlns:m="http://schemas.openxmlformats.org/officeDocument/2006/math" xmlns:v="urn:schemas-microsoft-com:vml" xmlns:wp14="http://schemas.microsoft.com/office/word/2010/wordprocessingDrawing" xmlns:wp="http://schemas.openxmlformats.org/drawingml/2006/wordprocessingDrawing" xmlns:w10="urn:schemas-microsoft-com:office:word" xmlns:w="http://schemas.openxmlformats.org/wordprocessingml/2006/main" xmlns:w14="http://schemas.microsoft.com/office/word/2010/wordml" xmlns:wpg="http://schemas.microsoft.com/office/word/2010/wordprocessingGroup" xmlns:wpi="http://schemas.microsoft.com/office/word/2010/wordprocessingInk" xmlns:wne="http://schemas.microsoft.com/office/word/2006/wordml" xmlns:wps="http://schemas.microsoft.com/office/word/2010/wordprocessingShape" mc:Ignorable="w14 wp14">
+<w:numbering xmlns:ve="http://schemas.openxmlformats.org/markup-compatibility/2006" xmlns:o="urn:schemas-microsoft-com:office:office" xmlns:r="http://schemas.openxmlformats.org/officeDocument/2006/relationships" xmlns:m="http://schemas.openxmlformats.org/officeDocument/2006/math" xmlns:v="urn:schemas-microsoft-com:vml" xmlns:wp="http://schemas.openxmlformats.org/drawingml/2006/wordprocessingDrawing" xmlns:w10="urn:schemas-microsoft-com:office:word" xmlns:w="http://schemas.openxmlformats.org/wordprocessingml/2006/main" xmlns:wne="http://schemas.microsoft.com/office/word/2006/wordml">
   <w:abstractNum w:abstractNumId="0">
     <w:nsid w:val="0056096E"/>
     <w:multiLevelType w:val="hybridMultilevel"/>
@@ -7909,7 +7603,7 @@
 </file>
 
 <file path=word/styles.xml><?xml version="1.0" encoding="utf-8"?>
-<w:styles xmlns:mc="http://schemas.openxmlformats.org/markup-compatibility/2006" xmlns:r="http://schemas.openxmlformats.org/officeDocument/2006/relationships" xmlns:w="http://schemas.openxmlformats.org/wordprocessingml/2006/main" xmlns:w14="http://schemas.microsoft.com/office/word/2010/wordml" mc:Ignorable="w14">
+<w:styles xmlns:r="http://schemas.openxmlformats.org/officeDocument/2006/relationships" xmlns:w="http://schemas.openxmlformats.org/wordprocessingml/2006/main">
   <w:docDefaults>
     <w:rPrDefault>
       <w:rPr>
@@ -8173,6 +7867,7 @@
     <w:uiPriority w:val="99"/>
     <w:semiHidden/>
     <w:unhideWhenUsed/>
+    <w:qFormat/>
     <w:tblPr>
       <w:tblInd w:w="0" w:type="dxa"/>
       <w:tblCellMar>
@@ -9125,7 +8820,7 @@
   <a:extraClrSchemeLst/>
   <a:extLst>
     <a:ext uri="{05A4C25C-085E-4340-85A3-A5531E510DB2}">
-      <thm15:themeFamily xmlns="" xmlns:thm15="http://schemas.microsoft.com/office/thememl/2012/main" name="Office Theme" id="{62F939B6-93AF-4DB8-9C6B-D6C7DFDC589F}" vid="{4A3C46E8-61CC-4603-A589-7422A47A8E4A}"/>
+      <thm15:themeFamily xmlns:thm15="http://schemas.microsoft.com/office/thememl/2012/main" xmlns="" name="Office Theme" id="{62F939B6-93AF-4DB8-9C6B-D6C7DFDC589F}" vid="{4A3C46E8-61CC-4603-A589-7422A47A8E4A}"/>
     </a:ext>
   </a:extLst>
 </a:theme>

</xml_diff>